<commit_message>
report dz1 mzia fixes
</commit_message>
<xml_diff>
--- a/МЗЯ отчеты/дз1/отчет дз1 v0.docx
+++ b/МЗЯ отчеты/дз1/отчет дз1 v0.docx
@@ -28,14 +28,14 @@
         <w:tblLook w:val="0000"/>
       </w:tblPr>
       <w:tblGrid>
-        <w:gridCol w:w="1409"/>
-        <w:gridCol w:w="8476"/>
+        <w:gridCol w:w="1408"/>
+        <w:gridCol w:w="8477"/>
       </w:tblGrid>
       <w:tr>
         <w:trPr/>
         <w:tc>
           <w:tcPr>
-            <w:tcW w:w="1409" w:type="dxa"/>
+            <w:tcW w:w="1408" w:type="dxa"/>
             <w:tcBorders/>
             <w:shd w:fill="auto" w:val="clear"/>
           </w:tcPr>
@@ -107,7 +107,7 @@
         </w:tc>
         <w:tc>
           <w:tcPr>
-            <w:tcW w:w="8476" w:type="dxa"/>
+            <w:tcW w:w="8477" w:type="dxa"/>
             <w:tcBorders/>
             <w:shd w:fill="auto" w:val="clear"/>
           </w:tcPr>
@@ -636,7 +636,7 @@
                       <wp:positionV relativeFrom="paragraph">
                         <wp:posOffset>635</wp:posOffset>
                       </wp:positionV>
-                      <wp:extent cx="366395" cy="16510"/>
+                      <wp:extent cx="367030" cy="17145"/>
                       <wp:effectExtent l="0" t="0" r="0" b="0"/>
                       <wp:wrapNone/>
                       <wp:docPr id="3" name="Изображение1"/>
@@ -647,7 +647,7 @@
                             <wps:spPr>
                               <a:xfrm>
                                 <a:off x="0" y="0"/>
-                                <a:ext cx="365760" cy="15840"/>
+                                <a:ext cx="366480" cy="16560"/>
                               </a:xfrm>
                               <a:custGeom>
                                 <a:avLst/>
@@ -886,8 +886,8 @@
       <w:tblGrid>
         <w:gridCol w:w="2100"/>
         <w:gridCol w:w="1744"/>
-        <w:gridCol w:w="1818"/>
-        <w:gridCol w:w="2217"/>
+        <w:gridCol w:w="1817"/>
+        <w:gridCol w:w="2218"/>
         <w:gridCol w:w="2156"/>
       </w:tblGrid>
       <w:tr>
@@ -952,7 +952,7 @@
         </w:tc>
         <w:tc>
           <w:tcPr>
-            <w:tcW w:w="1818" w:type="dxa"/>
+            <w:tcW w:w="1817" w:type="dxa"/>
             <w:tcBorders/>
             <w:shd w:fill="auto" w:val="clear"/>
           </w:tcPr>
@@ -978,7 +978,7 @@
         </w:tc>
         <w:tc>
           <w:tcPr>
-            <w:tcW w:w="2217" w:type="dxa"/>
+            <w:tcW w:w="2218" w:type="dxa"/>
             <w:tcBorders/>
             <w:shd w:fill="auto" w:val="clear"/>
           </w:tcPr>
@@ -1091,7 +1091,7 @@
         </w:tc>
         <w:tc>
           <w:tcPr>
-            <w:tcW w:w="1818" w:type="dxa"/>
+            <w:tcW w:w="1817" w:type="dxa"/>
             <w:tcBorders/>
             <w:shd w:fill="auto" w:val="clear"/>
           </w:tcPr>
@@ -1114,7 +1114,7 @@
         </w:tc>
         <w:tc>
           <w:tcPr>
-            <w:tcW w:w="2217" w:type="dxa"/>
+            <w:tcW w:w="2218" w:type="dxa"/>
             <w:tcBorders/>
             <w:shd w:fill="auto" w:val="clear"/>
           </w:tcPr>
@@ -1215,7 +1215,7 @@
         </w:tc>
         <w:tc>
           <w:tcPr>
-            <w:tcW w:w="1818" w:type="dxa"/>
+            <w:tcW w:w="1817" w:type="dxa"/>
             <w:tcBorders/>
             <w:shd w:fill="auto" w:val="clear"/>
           </w:tcPr>
@@ -1238,7 +1238,7 @@
         </w:tc>
         <w:tc>
           <w:tcPr>
-            <w:tcW w:w="2217" w:type="dxa"/>
+            <w:tcW w:w="2218" w:type="dxa"/>
             <w:tcBorders/>
             <w:shd w:fill="auto" w:val="clear"/>
           </w:tcPr>
@@ -1336,7 +1336,7 @@
         </w:tc>
         <w:tc>
           <w:tcPr>
-            <w:tcW w:w="1818" w:type="dxa"/>
+            <w:tcW w:w="1817" w:type="dxa"/>
             <w:tcBorders/>
             <w:shd w:fill="auto" w:val="clear"/>
           </w:tcPr>
@@ -1362,7 +1362,7 @@
         </w:tc>
         <w:tc>
           <w:tcPr>
-            <w:tcW w:w="2217" w:type="dxa"/>
+            <w:tcW w:w="2218" w:type="dxa"/>
             <w:tcBorders/>
             <w:shd w:fill="auto" w:val="clear"/>
           </w:tcPr>
@@ -1473,7 +1473,7 @@
         </w:tc>
         <w:tc>
           <w:tcPr>
-            <w:tcW w:w="1818" w:type="dxa"/>
+            <w:tcW w:w="1817" w:type="dxa"/>
             <w:tcBorders/>
             <w:shd w:fill="auto" w:val="clear"/>
           </w:tcPr>
@@ -1496,7 +1496,7 @@
         </w:tc>
         <w:tc>
           <w:tcPr>
-            <w:tcW w:w="2217" w:type="dxa"/>
+            <w:tcW w:w="2218" w:type="dxa"/>
             <w:tcBorders/>
             <w:shd w:fill="auto" w:val="clear"/>
           </w:tcPr>
@@ -13107,27 +13107,6 @@
         </w:rPr>
       </w:pPr>
       <w:r>
-        <w:rPr>
-          <w:sz w:val="28"/>
-          <w:szCs w:val="28"/>
-        </w:rPr>
-      </w:r>
-      <w:r>
-        <w:br w:type="page"/>
-      </w:r>
-    </w:p>
-    <w:p>
-      <w:pPr>
-        <w:pStyle w:val="Normal"/>
-        <w:bidi w:val="0"/>
-        <w:spacing w:lineRule="auto" w:line="360"/>
-        <w:jc w:val="both"/>
-        <w:rPr>
-          <w:sz w:val="28"/>
-          <w:szCs w:val="28"/>
-        </w:rPr>
-      </w:pPr>
-      <w:r>
         <w:rPr/>
       </w:r>
     </w:p>
@@ -13151,12 +13130,28 @@
   <w:p>
     <w:pPr>
       <w:pStyle w:val="Style21"/>
-      <w:bidi w:val="0"/>
       <w:jc w:val="right"/>
       <w:rPr/>
     </w:pPr>
     <w:r>
       <w:rPr/>
+      <w:fldChar w:fldCharType="begin"/>
+    </w:r>
+    <w:r>
+      <w:rPr/>
+      <w:instrText> PAGE </w:instrText>
+    </w:r>
+    <w:r>
+      <w:rPr/>
+      <w:fldChar w:fldCharType="separate"/>
+    </w:r>
+    <w:r>
+      <w:rPr/>
+      <w:t>15</w:t>
+    </w:r>
+    <w:r>
+      <w:rPr/>
+      <w:fldChar w:fldCharType="end"/>
     </w:r>
   </w:p>
 </w:ftr>

</xml_diff>